<commit_message>
Add verbiage in Bonus 2
There's talk in the class of using only failed Kickstarter projects.  I personally disagree.  Any 'unsuccessful' project in my eyes would be a project that didn't make it's target funding = failed + canceled.  Hopefully this is an acceptable viewpoint.
</commit_message>
<xml_diff>
--- a/KickStarter_Report_Pascarella.docx
+++ b/KickStarter_Report_Pascarella.docx
@@ -285,14 +285,28 @@
         <w:t>Using the data, determine if there is more variability with successful or unsuccessful campaigns.  Does this make sense? Why or why not?</w:t>
       </w:r>
     </w:p>
+    <w:p>
+      <w:pPr>
+        <w:pStyle w:val="ListParagraph"/>
+        <w:numPr>
+          <w:ilvl w:val="1"/>
+          <w:numId w:val="2"/>
+        </w:numPr>
+      </w:pPr>
+      <w:r>
+        <w:t xml:space="preserve">Comment: to me, unsuccessful = both failed and canceled.  There was some conversation in the class about just using ‘failed’ – but in my eyes anything that’s </w:t>
+      </w:r>
+      <w:r>
+        <w:lastRenderedPageBreak/>
+        <w:t xml:space="preserve">not successful, would be unsuccessful (so, both failed and canceled.  Obviously “live” – we don’t know yet. </w:t>
+      </w:r>
+    </w:p>
     <w:p/>
-    <w:p/>
-    <w:p>
-      <w:pPr>
-        <w:pStyle w:val="ListParagraph"/>
-      </w:pPr>
-      <w:r>
-        <w:lastRenderedPageBreak/>
+    <w:p>
+      <w:pPr>
+        <w:pStyle w:val="ListParagraph"/>
+      </w:pPr>
+      <w:r>
         <w:t>High Variance = data spread wider from the mean</w:t>
       </w:r>
     </w:p>

</xml_diff>